<commit_message>
Near-Complete requirements specification, diary entry, continued drafting target platform analysis document
</commit_message>
<xml_diff>
--- a/Documentation/Requirements and Project Analysis/Requirements Specification/Requirements_Specification_V0-3_Draft.docx
+++ b/Documentation/Requirements and Project Analysis/Requirements Specification/Requirements_Specification_V0-3_Draft.docx
@@ -275,7 +275,7 @@
           <w:szCs w:val="22"/>
           <w:lang w:val="en-US"/>
         </w:rPr>
-        <w:t>2</w:t>
+        <w:t>3</w:t>
       </w:r>
       <w:r>
         <w:rPr>
@@ -476,7 +476,23 @@
           <w:szCs w:val="22"/>
           <w:lang w:val="en-US"/>
         </w:rPr>
-        <w:t xml:space="preserve"> and Target Platform Analysis document[2]</w:t>
+        <w:t xml:space="preserve">, the </w:t>
+      </w:r>
+      <w:r>
+        <w:rPr>
+          <w:sz w:val="22"/>
+          <w:szCs w:val="22"/>
+          <w:lang w:val="en-US"/>
+        </w:rPr>
+        <w:t>Target Platform Analysis document[2]</w:t>
+      </w:r>
+      <w:r>
+        <w:rPr>
+          <w:sz w:val="22"/>
+          <w:szCs w:val="22"/>
+          <w:lang w:val="en-US"/>
+        </w:rPr>
+        <w:t xml:space="preserve"> and Target Audience Specification document[3]</w:t>
       </w:r>
       <w:r>
         <w:rPr>
@@ -510,7 +526,7 @@
           <w:szCs w:val="22"/>
           <w:lang w:val="en-US"/>
         </w:rPr>
-        <w:t>3</w:t>
+        <w:t>4</w:t>
       </w:r>
       <w:r>
         <w:rPr>
@@ -2583,6 +2599,14 @@
         </w:rPr>
         <w:t>The proposed product will not utilize secondary storage, apart from storing user credentials for automatic sign-in.</w:t>
       </w:r>
+      <w:r>
+        <w:rPr>
+          <w:sz w:val="22"/>
+          <w:szCs w:val="22"/>
+          <w:lang w:val="en-US"/>
+        </w:rPr>
+        <w:t xml:space="preserve"> There are no future plans for this to change. </w:t>
+      </w:r>
     </w:p>
     <w:p>
       <w:pPr>
@@ -2631,7 +2655,170 @@
           <w:szCs w:val="22"/>
           <w:lang w:val="en-US"/>
         </w:rPr>
-        <w:t>The final product will be accessible on as wide a range of devices as possible. TARGET PLATFORM INVESTIGATION REQUIRED.</w:t>
+        <w:t>The final product</w:t>
+      </w:r>
+      <w:r>
+        <w:rPr>
+          <w:sz w:val="22"/>
+          <w:szCs w:val="22"/>
+          <w:lang w:val="en-US"/>
+        </w:rPr>
+        <w:t xml:space="preserve"> front-end</w:t>
+      </w:r>
+      <w:r>
+        <w:rPr>
+          <w:sz w:val="22"/>
+          <w:szCs w:val="22"/>
+          <w:lang w:val="en-US"/>
+        </w:rPr>
+        <w:t xml:space="preserve"> </w:t>
+      </w:r>
+      <w:r>
+        <w:rPr>
+          <w:sz w:val="22"/>
+          <w:szCs w:val="22"/>
+          <w:lang w:val="en-US"/>
+        </w:rPr>
+        <w:t>will be accessible to all major browsers for both desktop and mobile, incorporating responsive design techniques</w:t>
+      </w:r>
+      <w:r>
+        <w:rPr>
+          <w:sz w:val="22"/>
+          <w:szCs w:val="22"/>
+          <w:lang w:val="en-US"/>
+        </w:rPr>
+        <w:t xml:space="preserve"> and utilizing implementations of technologies that maximize availability</w:t>
+      </w:r>
+      <w:r>
+        <w:rPr>
+          <w:sz w:val="22"/>
+          <w:szCs w:val="22"/>
+          <w:lang w:val="en-US"/>
+        </w:rPr>
+        <w:t xml:space="preserve">. </w:t>
+      </w:r>
+      <w:r>
+        <w:rPr>
+          <w:sz w:val="22"/>
+          <w:szCs w:val="22"/>
+          <w:lang w:val="en-US"/>
+        </w:rPr>
+        <w:t>The product server will run on a machine outside the University network, and has the following hardware specification:</w:t>
+      </w:r>
+    </w:p>
+    <w:p>
+      <w:pPr>
+        <w:pStyle w:val="ListParagraph"/>
+        <w:numPr>
+          <w:ilvl w:val="0"/>
+          <w:numId w:val="14"/>
+        </w:numPr>
+        <w:jc w:val="both"/>
+        <w:rPr>
+          <w:sz w:val="22"/>
+          <w:szCs w:val="22"/>
+          <w:lang w:val="en-US"/>
+        </w:rPr>
+      </w:pPr>
+      <w:r>
+        <w:rPr>
+          <w:sz w:val="22"/>
+          <w:szCs w:val="22"/>
+          <w:lang w:val="en-US"/>
+        </w:rPr>
+        <w:t>CPU: Intel I3 13100f 4.5ghz</w:t>
+      </w:r>
+    </w:p>
+    <w:p>
+      <w:pPr>
+        <w:pStyle w:val="ListParagraph"/>
+        <w:numPr>
+          <w:ilvl w:val="0"/>
+          <w:numId w:val="14"/>
+        </w:numPr>
+        <w:jc w:val="both"/>
+        <w:rPr>
+          <w:sz w:val="22"/>
+          <w:szCs w:val="22"/>
+          <w:lang w:val="en-US"/>
+        </w:rPr>
+      </w:pPr>
+      <w:r>
+        <w:rPr>
+          <w:sz w:val="22"/>
+          <w:szCs w:val="22"/>
+          <w:lang w:val="en-US"/>
+        </w:rPr>
+        <w:t>RAM: Corsair Vengeance 3200mT/s DDR4</w:t>
+      </w:r>
+    </w:p>
+    <w:p>
+      <w:pPr>
+        <w:pStyle w:val="ListParagraph"/>
+        <w:numPr>
+          <w:ilvl w:val="0"/>
+          <w:numId w:val="14"/>
+        </w:numPr>
+        <w:jc w:val="both"/>
+        <w:rPr>
+          <w:sz w:val="22"/>
+          <w:szCs w:val="22"/>
+          <w:lang w:val="en-US"/>
+        </w:rPr>
+      </w:pPr>
+      <w:r>
+        <w:rPr>
+          <w:sz w:val="22"/>
+          <w:szCs w:val="22"/>
+          <w:lang w:val="en-US"/>
+        </w:rPr>
+        <w:t>Motherboard: MSI B650</w:t>
+      </w:r>
+    </w:p>
+    <w:p>
+      <w:pPr>
+        <w:pStyle w:val="ListParagraph"/>
+        <w:numPr>
+          <w:ilvl w:val="0"/>
+          <w:numId w:val="14"/>
+        </w:numPr>
+        <w:jc w:val="both"/>
+        <w:rPr>
+          <w:sz w:val="22"/>
+          <w:szCs w:val="22"/>
+          <w:lang w:val="en-US"/>
+        </w:rPr>
+      </w:pPr>
+      <w:r>
+        <w:rPr>
+          <w:sz w:val="22"/>
+          <w:szCs w:val="22"/>
+          <w:lang w:val="en-US"/>
+        </w:rPr>
+        <w:t>GPU: Nvidia GTX 1080</w:t>
+      </w:r>
+    </w:p>
+    <w:p>
+      <w:pPr>
+        <w:pStyle w:val="ListParagraph"/>
+        <w:numPr>
+          <w:ilvl w:val="0"/>
+          <w:numId w:val="14"/>
+        </w:numPr>
+        <w:jc w:val="both"/>
+        <w:rPr>
+          <w:sz w:val="22"/>
+          <w:szCs w:val="22"/>
+          <w:lang w:val="en-US"/>
+        </w:rPr>
+      </w:pPr>
+      <w:r>
+        <w:rPr>
+          <w:sz w:val="22"/>
+          <w:szCs w:val="22"/>
+          <w:lang w:val="en-US"/>
+        </w:rPr>
+        <w:t>OS: Windows 10</w:t>
       </w:r>
     </w:p>
     <w:p>
@@ -2665,6 +2852,54 @@
           <w:lang w:val="en-US"/>
         </w:rPr>
       </w:pPr>
+      <w:r>
+        <w:rPr>
+          <w:sz w:val="22"/>
+          <w:szCs w:val="22"/>
+          <w:lang w:val="en-US"/>
+        </w:rPr>
+        <w:t xml:space="preserve">The product must be available to atleast 10 concurrent users who use a product feature atleast 10 times a day, as a prototype of a fully-scalable system. The product should have a theoretical critical failure time of 6 months. </w:t>
+      </w:r>
+    </w:p>
+    <w:p>
+      <w:pPr>
+        <w:jc w:val="both"/>
+        <w:rPr>
+          <w:b/>
+          <w:bCs/>
+          <w:sz w:val="22"/>
+          <w:szCs w:val="22"/>
+          <w:lang w:val="en-US"/>
+        </w:rPr>
+      </w:pPr>
+      <w:r>
+        <w:rPr>
+          <w:b/>
+          <w:bCs/>
+          <w:sz w:val="22"/>
+          <w:szCs w:val="22"/>
+          <w:lang w:val="en-US"/>
+        </w:rPr>
+        <w:t>NFR5 Scalability Requirements</w:t>
+      </w:r>
+    </w:p>
+    <w:p>
+      <w:pPr>
+        <w:jc w:val="both"/>
+        <w:rPr>
+          <w:sz w:val="22"/>
+          <w:szCs w:val="22"/>
+          <w:lang w:val="en-US"/>
+        </w:rPr>
+      </w:pPr>
+      <w:r>
+        <w:rPr>
+          <w:sz w:val="22"/>
+          <w:szCs w:val="22"/>
+          <w:lang w:val="en-US"/>
+        </w:rPr>
+        <w:t>Established software design principles and patterns are to be utilized to create innate scalability of the final product. The product should be designed and developed to handle up to 20 concurrent users.</w:t>
+      </w:r>
     </w:p>
     <w:p>
       <w:pPr>
@@ -2695,6 +2930,7 @@
           <w:szCs w:val="40"/>
           <w:lang w:val="en-US"/>
         </w:rPr>
+        <w:lastRenderedPageBreak/>
         <w:t>Document History</w:t>
       </w:r>
     </w:p>
@@ -3514,7 +3750,7 @@
         <w:sz w:val="22"/>
         <w:szCs w:val="22"/>
       </w:rPr>
-      <w:t>2</w:t>
+      <w:t>3</w:t>
     </w:r>
     <w:r>
       <w:rPr>
@@ -3750,6 +3986,119 @@
     </w:lvl>
   </w:abstractNum>
   <w:abstractNum w:abstractNumId="2" w15:restartNumberingAfterBreak="0">
+    <w:nsid w:val="09A11E73"/>
+    <w:multiLevelType w:val="hybridMultilevel"/>
+    <w:tmpl w:val="C8C25168"/>
+    <w:lvl w:ilvl="0" w:tplc="08090001">
+      <w:start w:val="1"/>
+      <w:numFmt w:val="bullet"/>
+      <w:lvlText w:val=""/>
+      <w:lvlJc w:val="left"/>
+      <w:pPr>
+        <w:ind w:left="720" w:hanging="360"/>
+      </w:pPr>
+      <w:rPr>
+        <w:rFonts w:ascii="Symbol" w:hAnsi="Symbol" w:hint="default"/>
+      </w:rPr>
+    </w:lvl>
+    <w:lvl w:ilvl="1" w:tplc="08090003" w:tentative="1">
+      <w:start w:val="1"/>
+      <w:numFmt w:val="bullet"/>
+      <w:lvlText w:val="o"/>
+      <w:lvlJc w:val="left"/>
+      <w:pPr>
+        <w:ind w:left="1440" w:hanging="360"/>
+      </w:pPr>
+      <w:rPr>
+        <w:rFonts w:ascii="Courier New" w:hAnsi="Courier New" w:cs="Courier New" w:hint="default"/>
+      </w:rPr>
+    </w:lvl>
+    <w:lvl w:ilvl="2" w:tplc="08090005" w:tentative="1">
+      <w:start w:val="1"/>
+      <w:numFmt w:val="bullet"/>
+      <w:lvlText w:val=""/>
+      <w:lvlJc w:val="left"/>
+      <w:pPr>
+        <w:ind w:left="2160" w:hanging="360"/>
+      </w:pPr>
+      <w:rPr>
+        <w:rFonts w:ascii="Wingdings" w:hAnsi="Wingdings" w:hint="default"/>
+      </w:rPr>
+    </w:lvl>
+    <w:lvl w:ilvl="3" w:tplc="08090001" w:tentative="1">
+      <w:start w:val="1"/>
+      <w:numFmt w:val="bullet"/>
+      <w:lvlText w:val=""/>
+      <w:lvlJc w:val="left"/>
+      <w:pPr>
+        <w:ind w:left="2880" w:hanging="360"/>
+      </w:pPr>
+      <w:rPr>
+        <w:rFonts w:ascii="Symbol" w:hAnsi="Symbol" w:hint="default"/>
+      </w:rPr>
+    </w:lvl>
+    <w:lvl w:ilvl="4" w:tplc="08090003" w:tentative="1">
+      <w:start w:val="1"/>
+      <w:numFmt w:val="bullet"/>
+      <w:lvlText w:val="o"/>
+      <w:lvlJc w:val="left"/>
+      <w:pPr>
+        <w:ind w:left="3600" w:hanging="360"/>
+      </w:pPr>
+      <w:rPr>
+        <w:rFonts w:ascii="Courier New" w:hAnsi="Courier New" w:cs="Courier New" w:hint="default"/>
+      </w:rPr>
+    </w:lvl>
+    <w:lvl w:ilvl="5" w:tplc="08090005" w:tentative="1">
+      <w:start w:val="1"/>
+      <w:numFmt w:val="bullet"/>
+      <w:lvlText w:val=""/>
+      <w:lvlJc w:val="left"/>
+      <w:pPr>
+        <w:ind w:left="4320" w:hanging="360"/>
+      </w:pPr>
+      <w:rPr>
+        <w:rFonts w:ascii="Wingdings" w:hAnsi="Wingdings" w:hint="default"/>
+      </w:rPr>
+    </w:lvl>
+    <w:lvl w:ilvl="6" w:tplc="08090001" w:tentative="1">
+      <w:start w:val="1"/>
+      <w:numFmt w:val="bullet"/>
+      <w:lvlText w:val=""/>
+      <w:lvlJc w:val="left"/>
+      <w:pPr>
+        <w:ind w:left="5040" w:hanging="360"/>
+      </w:pPr>
+      <w:rPr>
+        <w:rFonts w:ascii="Symbol" w:hAnsi="Symbol" w:hint="default"/>
+      </w:rPr>
+    </w:lvl>
+    <w:lvl w:ilvl="7" w:tplc="08090003" w:tentative="1">
+      <w:start w:val="1"/>
+      <w:numFmt w:val="bullet"/>
+      <w:lvlText w:val="o"/>
+      <w:lvlJc w:val="left"/>
+      <w:pPr>
+        <w:ind w:left="5760" w:hanging="360"/>
+      </w:pPr>
+      <w:rPr>
+        <w:rFonts w:ascii="Courier New" w:hAnsi="Courier New" w:cs="Courier New" w:hint="default"/>
+      </w:rPr>
+    </w:lvl>
+    <w:lvl w:ilvl="8" w:tplc="08090005" w:tentative="1">
+      <w:start w:val="1"/>
+      <w:numFmt w:val="bullet"/>
+      <w:lvlText w:val=""/>
+      <w:lvlJc w:val="left"/>
+      <w:pPr>
+        <w:ind w:left="6480" w:hanging="360"/>
+      </w:pPr>
+      <w:rPr>
+        <w:rFonts w:ascii="Wingdings" w:hAnsi="Wingdings" w:hint="default"/>
+      </w:rPr>
+    </w:lvl>
+  </w:abstractNum>
+  <w:abstractNum w:abstractNumId="3" w15:restartNumberingAfterBreak="0">
     <w:nsid w:val="0E9756C1"/>
     <w:multiLevelType w:val="hybridMultilevel"/>
     <w:tmpl w:val="000AB616"/>
@@ -3862,7 +4211,7 @@
       </w:rPr>
     </w:lvl>
   </w:abstractNum>
-  <w:abstractNum w:abstractNumId="3" w15:restartNumberingAfterBreak="0">
+  <w:abstractNum w:abstractNumId="4" w15:restartNumberingAfterBreak="0">
     <w:nsid w:val="2B5E78D4"/>
     <w:multiLevelType w:val="hybridMultilevel"/>
     <w:tmpl w:val="720C9DB2"/>
@@ -3975,7 +4324,7 @@
       </w:rPr>
     </w:lvl>
   </w:abstractNum>
-  <w:abstractNum w:abstractNumId="4" w15:restartNumberingAfterBreak="0">
+  <w:abstractNum w:abstractNumId="5" w15:restartNumberingAfterBreak="0">
     <w:nsid w:val="2C642CBB"/>
     <w:multiLevelType w:val="hybridMultilevel"/>
     <w:tmpl w:val="707A58C6"/>
@@ -4088,7 +4437,7 @@
       </w:rPr>
     </w:lvl>
   </w:abstractNum>
-  <w:abstractNum w:abstractNumId="5" w15:restartNumberingAfterBreak="0">
+  <w:abstractNum w:abstractNumId="6" w15:restartNumberingAfterBreak="0">
     <w:nsid w:val="2F4F3193"/>
     <w:multiLevelType w:val="hybridMultilevel"/>
     <w:tmpl w:val="0E482980"/>
@@ -4174,7 +4523,7 @@
       </w:pPr>
     </w:lvl>
   </w:abstractNum>
-  <w:abstractNum w:abstractNumId="6" w15:restartNumberingAfterBreak="0">
+  <w:abstractNum w:abstractNumId="7" w15:restartNumberingAfterBreak="0">
     <w:nsid w:val="37655FCE"/>
     <w:multiLevelType w:val="hybridMultilevel"/>
     <w:tmpl w:val="6700F3C2"/>
@@ -4260,7 +4609,7 @@
       </w:pPr>
     </w:lvl>
   </w:abstractNum>
-  <w:abstractNum w:abstractNumId="7" w15:restartNumberingAfterBreak="0">
+  <w:abstractNum w:abstractNumId="8" w15:restartNumberingAfterBreak="0">
     <w:nsid w:val="38C2199D"/>
     <w:multiLevelType w:val="hybridMultilevel"/>
     <w:tmpl w:val="A2982352"/>
@@ -4373,7 +4722,7 @@
       </w:rPr>
     </w:lvl>
   </w:abstractNum>
-  <w:abstractNum w:abstractNumId="8" w15:restartNumberingAfterBreak="0">
+  <w:abstractNum w:abstractNumId="9" w15:restartNumberingAfterBreak="0">
     <w:nsid w:val="46B71E5F"/>
     <w:multiLevelType w:val="hybridMultilevel"/>
     <w:tmpl w:val="D9FACAA6"/>
@@ -4486,7 +4835,7 @@
       </w:rPr>
     </w:lvl>
   </w:abstractNum>
-  <w:abstractNum w:abstractNumId="9" w15:restartNumberingAfterBreak="0">
+  <w:abstractNum w:abstractNumId="10" w15:restartNumberingAfterBreak="0">
     <w:nsid w:val="683925C9"/>
     <w:multiLevelType w:val="hybridMultilevel"/>
     <w:tmpl w:val="90CA0C22"/>
@@ -4599,7 +4948,7 @@
       </w:rPr>
     </w:lvl>
   </w:abstractNum>
-  <w:abstractNum w:abstractNumId="10" w15:restartNumberingAfterBreak="0">
+  <w:abstractNum w:abstractNumId="11" w15:restartNumberingAfterBreak="0">
     <w:nsid w:val="70ED11E9"/>
     <w:multiLevelType w:val="hybridMultilevel"/>
     <w:tmpl w:val="1706A76E"/>
@@ -4712,7 +5061,7 @@
       </w:rPr>
     </w:lvl>
   </w:abstractNum>
-  <w:abstractNum w:abstractNumId="11" w15:restartNumberingAfterBreak="0">
+  <w:abstractNum w:abstractNumId="12" w15:restartNumberingAfterBreak="0">
     <w:nsid w:val="72101A17"/>
     <w:multiLevelType w:val="hybridMultilevel"/>
     <w:tmpl w:val="32CE7B30"/>
@@ -4798,7 +5147,7 @@
       </w:pPr>
     </w:lvl>
   </w:abstractNum>
-  <w:abstractNum w:abstractNumId="12" w15:restartNumberingAfterBreak="0">
+  <w:abstractNum w:abstractNumId="13" w15:restartNumberingAfterBreak="0">
     <w:nsid w:val="7E375E82"/>
     <w:multiLevelType w:val="hybridMultilevel"/>
     <w:tmpl w:val="93A4A3A2"/>
@@ -4912,42 +5261,45 @@
     </w:lvl>
   </w:abstractNum>
   <w:num w:numId="1" w16cid:durableId="787549982">
-    <w:abstractNumId w:val="3"/>
+    <w:abstractNumId w:val="4"/>
   </w:num>
   <w:num w:numId="2" w16cid:durableId="1545829576">
-    <w:abstractNumId w:val="8"/>
+    <w:abstractNumId w:val="9"/>
   </w:num>
   <w:num w:numId="3" w16cid:durableId="857309045">
     <w:abstractNumId w:val="1"/>
   </w:num>
   <w:num w:numId="4" w16cid:durableId="1227841166">
-    <w:abstractNumId w:val="5"/>
+    <w:abstractNumId w:val="6"/>
   </w:num>
   <w:num w:numId="5" w16cid:durableId="1296837595">
-    <w:abstractNumId w:val="6"/>
+    <w:abstractNumId w:val="7"/>
   </w:num>
   <w:num w:numId="6" w16cid:durableId="1875774350">
+    <w:abstractNumId w:val="12"/>
+  </w:num>
+  <w:num w:numId="7" w16cid:durableId="1820922637">
+    <w:abstractNumId w:val="13"/>
+  </w:num>
+  <w:num w:numId="8" w16cid:durableId="296111948">
+    <w:abstractNumId w:val="10"/>
+  </w:num>
+  <w:num w:numId="9" w16cid:durableId="1239096926">
+    <w:abstractNumId w:val="8"/>
+  </w:num>
+  <w:num w:numId="10" w16cid:durableId="1969772479">
     <w:abstractNumId w:val="11"/>
   </w:num>
-  <w:num w:numId="7" w16cid:durableId="1820922637">
-    <w:abstractNumId w:val="12"/>
-  </w:num>
-  <w:num w:numId="8" w16cid:durableId="296111948">
-    <w:abstractNumId w:val="9"/>
-  </w:num>
-  <w:num w:numId="9" w16cid:durableId="1239096926">
-    <w:abstractNumId w:val="7"/>
-  </w:num>
-  <w:num w:numId="10" w16cid:durableId="1969772479">
-    <w:abstractNumId w:val="10"/>
-  </w:num>
   <w:num w:numId="11" w16cid:durableId="434180945">
-    <w:abstractNumId w:val="4"/>
+    <w:abstractNumId w:val="5"/>
   </w:num>
   <w:num w:numId="12" w16cid:durableId="280723454">
     <w:abstractNumId w:val="0"/>
   </w:num>
   <w:num w:numId="13" w16cid:durableId="806630566">
+    <w:abstractNumId w:val="3"/>
+  </w:num>
+  <w:num w:numId="14" w16cid:durableId="1787583494">
     <w:abstractNumId w:val="2"/>
   </w:num>
 </w:numbering>

</xml_diff>